<commit_message>
change text "subscribe/unsubscribe" $0.1854
</commit_message>
<xml_diff>
--- a/UI tweaks.docx
+++ b/UI tweaks.docx
@@ -8,15 +8,15 @@
         <w:spacing w:before="0" w:beforeAutospacing="0" w:after="0" w:afterAutospacing="0"/>
         <w:rPr>
           <w:rFonts w:ascii="Segoe UI" w:hAnsi="Segoe UI" w:cs="Segoe UI"/>
-          <w:color w:val="1F2328"/>
-          <w:sz w:val="21"/>
-          <w:szCs w:val="21"/>
-        </w:rPr>
-      </w:pPr>
-      <w:r>
-        <w:rPr>
-          <w:rFonts w:ascii="Segoe UI" w:hAnsi="Segoe UI" w:cs="Segoe UI"/>
-          <w:color w:val="1F2328"/>
+          <w:color w:val="00B050"/>
+          <w:sz w:val="21"/>
+          <w:szCs w:val="21"/>
+        </w:rPr>
+      </w:pPr>
+      <w:r>
+        <w:rPr>
+          <w:rFonts w:ascii="Segoe UI" w:hAnsi="Segoe UI" w:cs="Segoe UI"/>
+          <w:color w:val="00B050"/>
           <w:sz w:val="21"/>
           <w:szCs w:val="21"/>
         </w:rPr>
@@ -33,55 +33,19 @@
         <w:spacing w:before="0" w:beforeAutospacing="0" w:after="0" w:afterAutospacing="0"/>
         <w:rPr>
           <w:rFonts w:ascii="Segoe UI" w:hAnsi="Segoe UI" w:cs="Segoe UI"/>
-          <w:color w:val="1F2328"/>
-          <w:sz w:val="21"/>
-          <w:szCs w:val="21"/>
-        </w:rPr>
-      </w:pPr>
-      <w:r>
-        <w:rPr>
-          <w:rFonts w:ascii="Segoe UI" w:hAnsi="Segoe UI" w:cs="Segoe UI"/>
-          <w:color w:val="1F2328"/>
-          <w:sz w:val="21"/>
-          <w:szCs w:val="21"/>
-        </w:rPr>
-        <w:t xml:space="preserve">Change </w:t>
-      </w:r>
-      <w:r>
-        <w:rPr>
-          <w:rFonts w:ascii="Segoe UI" w:hAnsi="Segoe UI" w:cs="Segoe UI"/>
-          <w:color w:val="1F2328"/>
-          <w:sz w:val="21"/>
-          <w:szCs w:val="21"/>
-        </w:rPr>
-        <w:t>“</w:t>
-      </w:r>
-      <w:r>
-        <w:rPr>
-          <w:rFonts w:ascii="Segoe UI" w:hAnsi="Segoe UI" w:cs="Segoe UI"/>
-          <w:color w:val="1F2328"/>
-          <w:sz w:val="21"/>
-          <w:szCs w:val="21"/>
-        </w:rPr>
-        <w:t>Wind Speed</w:t>
-      </w:r>
-      <w:r>
-        <w:rPr>
-          <w:rFonts w:ascii="Segoe UI" w:hAnsi="Segoe UI" w:cs="Segoe UI"/>
-          <w:color w:val="1F2328"/>
-          <w:sz w:val="21"/>
-          <w:szCs w:val="21"/>
-        </w:rPr>
-        <w:t>” to</w:t>
-      </w:r>
-      <w:r>
-        <w:rPr>
-          <w:rFonts w:ascii="Segoe UI" w:hAnsi="Segoe UI" w:cs="Segoe UI"/>
-          <w:color w:val="1F2328"/>
-          <w:sz w:val="21"/>
-          <w:szCs w:val="21"/>
-        </w:rPr>
-        <w:t xml:space="preserve"> "Average Winds"</w:t>
+          <w:color w:val="00B050"/>
+          <w:sz w:val="21"/>
+          <w:szCs w:val="21"/>
+        </w:rPr>
+      </w:pPr>
+      <w:r>
+        <w:rPr>
+          <w:rFonts w:ascii="Segoe UI" w:hAnsi="Segoe UI" w:cs="Segoe UI"/>
+          <w:color w:val="00B050"/>
+          <w:sz w:val="21"/>
+          <w:szCs w:val="21"/>
+        </w:rPr>
+        <w:t>Change “Wind Speed” to "Average Winds"</w:t>
       </w:r>
     </w:p>
     <w:p>
@@ -94,73 +58,19 @@
         <w:spacing w:before="0" w:beforeAutospacing="0" w:after="0" w:afterAutospacing="0"/>
         <w:rPr>
           <w:rFonts w:ascii="Segoe UI" w:hAnsi="Segoe UI" w:cs="Segoe UI"/>
-          <w:color w:val="1F2328"/>
-          <w:sz w:val="21"/>
-          <w:szCs w:val="21"/>
-        </w:rPr>
-      </w:pPr>
-      <w:r>
-        <w:rPr>
-          <w:rFonts w:ascii="Segoe UI" w:hAnsi="Segoe UI" w:cs="Segoe UI"/>
-          <w:color w:val="1F2328"/>
-          <w:sz w:val="21"/>
-          <w:szCs w:val="21"/>
-        </w:rPr>
-        <w:t xml:space="preserve">Change </w:t>
-      </w:r>
-      <w:r>
-        <w:rPr>
-          <w:rFonts w:ascii="Segoe UI" w:hAnsi="Segoe UI" w:cs="Segoe UI"/>
-          <w:color w:val="1F2328"/>
-          <w:sz w:val="21"/>
-          <w:szCs w:val="21"/>
-        </w:rPr>
-        <w:t>“</w:t>
-      </w:r>
-      <w:r>
-        <w:rPr>
-          <w:rFonts w:ascii="Segoe UI" w:hAnsi="Segoe UI" w:cs="Segoe UI"/>
-          <w:color w:val="1F2328"/>
-          <w:sz w:val="21"/>
-          <w:szCs w:val="21"/>
-        </w:rPr>
-        <w:t>Gusts</w:t>
-      </w:r>
-      <w:r>
-        <w:rPr>
-          <w:rFonts w:ascii="Segoe UI" w:hAnsi="Segoe UI" w:cs="Segoe UI"/>
-          <w:color w:val="1F2328"/>
-          <w:sz w:val="21"/>
-          <w:szCs w:val="21"/>
-        </w:rPr>
-        <w:t>”</w:t>
-      </w:r>
-      <w:r>
-        <w:rPr>
-          <w:rFonts w:ascii="Segoe UI" w:hAnsi="Segoe UI" w:cs="Segoe UI"/>
-          <w:color w:val="1F2328"/>
-          <w:sz w:val="21"/>
-          <w:szCs w:val="21"/>
-        </w:rPr>
-        <w:t xml:space="preserve"> to </w:t>
-      </w:r>
-      <w:r>
-        <w:rPr>
-          <w:rFonts w:ascii="Segoe UI" w:hAnsi="Segoe UI" w:cs="Segoe UI"/>
-          <w:color w:val="1F2328"/>
-          <w:sz w:val="21"/>
-          <w:szCs w:val="21"/>
-        </w:rPr>
-        <w:t>“</w:t>
-      </w:r>
-      <w:r>
-        <w:rPr>
-          <w:rFonts w:ascii="Segoe UI" w:hAnsi="Segoe UI" w:cs="Segoe UI"/>
-          <w:color w:val="1F2328"/>
-          <w:sz w:val="21"/>
-          <w:szCs w:val="21"/>
-        </w:rPr>
-        <w:t>Gust"</w:t>
+          <w:color w:val="00B050"/>
+          <w:sz w:val="21"/>
+          <w:szCs w:val="21"/>
+        </w:rPr>
+      </w:pPr>
+      <w:r>
+        <w:rPr>
+          <w:rFonts w:ascii="Segoe UI" w:hAnsi="Segoe UI" w:cs="Segoe UI"/>
+          <w:color w:val="00B050"/>
+          <w:sz w:val="21"/>
+          <w:szCs w:val="21"/>
+        </w:rPr>
+        <w:t>Change “Gusts” to “Gust"</w:t>
       </w:r>
     </w:p>
     <w:p>
@@ -173,46 +83,19 @@
         <w:spacing w:before="0" w:beforeAutospacing="0" w:after="0" w:afterAutospacing="0"/>
         <w:rPr>
           <w:rFonts w:ascii="Segoe UI" w:hAnsi="Segoe UI" w:cs="Segoe UI"/>
-          <w:color w:val="1F2328"/>
-          <w:sz w:val="21"/>
-          <w:szCs w:val="21"/>
-        </w:rPr>
-      </w:pPr>
-      <w:r>
-        <w:rPr>
-          <w:rFonts w:ascii="Segoe UI" w:hAnsi="Segoe UI" w:cs="Segoe UI"/>
-          <w:color w:val="1F2328"/>
-          <w:sz w:val="21"/>
-          <w:szCs w:val="21"/>
-        </w:rPr>
-        <w:t xml:space="preserve">Update </w:t>
-      </w:r>
-      <w:r>
-        <w:rPr>
-          <w:rFonts w:ascii="Segoe UI" w:hAnsi="Segoe UI" w:cs="Segoe UI"/>
-          <w:color w:val="1F2328"/>
-          <w:sz w:val="21"/>
-          <w:szCs w:val="21"/>
-        </w:rPr>
-        <w:t>tooltips</w:t>
-      </w:r>
-      <w:r>
-        <w:rPr>
-          <w:rFonts w:ascii="Segoe UI" w:hAnsi="Segoe UI" w:cs="Segoe UI"/>
-          <w:color w:val="1F2328"/>
-          <w:sz w:val="21"/>
-          <w:szCs w:val="21"/>
-        </w:rPr>
-        <w:t xml:space="preserve"> </w:t>
-      </w:r>
-      <w:r>
-        <w:rPr>
-          <w:rFonts w:ascii="Segoe UI" w:hAnsi="Segoe UI" w:cs="Segoe UI"/>
-          <w:color w:val="1F2328"/>
-          <w:sz w:val="21"/>
-          <w:szCs w:val="21"/>
-        </w:rPr>
-        <w:t>to "PG&amp;E Sand Shed" for "Average Winds" and "Wind Gust"</w:t>
+          <w:color w:val="00B050"/>
+          <w:sz w:val="21"/>
+          <w:szCs w:val="21"/>
+        </w:rPr>
+      </w:pPr>
+      <w:r>
+        <w:rPr>
+          <w:rFonts w:ascii="Segoe UI" w:hAnsi="Segoe UI" w:cs="Segoe UI"/>
+          <w:color w:val="00B050"/>
+          <w:sz w:val="21"/>
+          <w:szCs w:val="21"/>
+        </w:rPr>
+        <w:t>Delete "and text" in para 2</w:t>
       </w:r>
     </w:p>
     <w:p>
@@ -225,19 +108,19 @@
         <w:spacing w:before="0" w:beforeAutospacing="0" w:after="0" w:afterAutospacing="0"/>
         <w:rPr>
           <w:rFonts w:ascii="Segoe UI" w:hAnsi="Segoe UI" w:cs="Segoe UI"/>
-          <w:color w:val="1F2328"/>
-          <w:sz w:val="21"/>
-          <w:szCs w:val="21"/>
-        </w:rPr>
-      </w:pPr>
-      <w:r>
-        <w:rPr>
-          <w:rFonts w:ascii="Segoe UI" w:hAnsi="Segoe UI" w:cs="Segoe UI"/>
-          <w:color w:val="1F2328"/>
-          <w:sz w:val="21"/>
-          <w:szCs w:val="21"/>
-        </w:rPr>
-        <w:t>Delete "and text" in para 2</w:t>
+          <w:color w:val="00B050"/>
+          <w:sz w:val="21"/>
+          <w:szCs w:val="21"/>
+        </w:rPr>
+      </w:pPr>
+      <w:r>
+        <w:rPr>
+          <w:rFonts w:ascii="Segoe UI" w:hAnsi="Segoe UI" w:cs="Segoe UI"/>
+          <w:color w:val="00B050"/>
+          <w:sz w:val="21"/>
+          <w:szCs w:val="21"/>
+        </w:rPr>
+        <w:t>Update tooltips to "PG&amp;E Sand Shed" for "Average Winds" and "Wind Gust"</w:t>
       </w:r>
     </w:p>
     <w:p>
@@ -250,15 +133,15 @@
         <w:spacing w:before="0" w:beforeAutospacing="0" w:after="0" w:afterAutospacing="0"/>
         <w:rPr>
           <w:rFonts w:ascii="Segoe UI" w:hAnsi="Segoe UI" w:cs="Segoe UI"/>
-          <w:color w:val="1F2328"/>
-          <w:sz w:val="21"/>
-          <w:szCs w:val="21"/>
-        </w:rPr>
-      </w:pPr>
-      <w:r>
-        <w:rPr>
-          <w:rFonts w:ascii="Segoe UI" w:hAnsi="Segoe UI" w:cs="Segoe UI"/>
-          <w:color w:val="1F2328"/>
+          <w:color w:val="00B050"/>
+          <w:sz w:val="21"/>
+          <w:szCs w:val="21"/>
+        </w:rPr>
+      </w:pPr>
+      <w:r>
+        <w:rPr>
+          <w:rFonts w:ascii="Segoe UI" w:hAnsi="Segoe UI" w:cs="Segoe UI"/>
+          <w:color w:val="00B050"/>
           <w:sz w:val="21"/>
           <w:szCs w:val="21"/>
         </w:rPr>
@@ -268,7 +151,7 @@
       <w:r>
         <w:rPr>
           <w:rFonts w:ascii="Segoe UI" w:hAnsi="Segoe UI" w:cs="Segoe UI"/>
-          <w:color w:val="1F2328"/>
+          <w:color w:val="00B050"/>
           <w:sz w:val="21"/>
           <w:szCs w:val="21"/>
         </w:rPr>
@@ -286,6 +169,364 @@
         <w:spacing w:before="0" w:beforeAutospacing="0" w:after="0" w:afterAutospacing="0"/>
         <w:rPr>
           <w:rFonts w:ascii="Segoe UI" w:hAnsi="Segoe UI" w:cs="Segoe UI"/>
+          <w:color w:val="00B050"/>
+          <w:sz w:val="21"/>
+          <w:szCs w:val="21"/>
+        </w:rPr>
+      </w:pPr>
+      <w:r>
+        <w:rPr>
+          <w:rFonts w:ascii="Segoe UI" w:hAnsi="Segoe UI" w:cs="Segoe UI"/>
+          <w:color w:val="00B050"/>
+          <w:sz w:val="21"/>
+          <w:szCs w:val="21"/>
+        </w:rPr>
+        <w:t>Add "</w:t>
+      </w:r>
+      <w:hyperlink r:id="rId5" w:history="1">
+        <w:r>
+          <w:rPr>
+            <w:rStyle w:val="Hyperlink"/>
+            <w:rFonts w:ascii="Segoe UI" w:eastAsiaTheme="majorEastAsia" w:hAnsi="Segoe UI" w:cs="Segoe UI"/>
+            <w:color w:val="00B050"/>
+            <w:sz w:val="21"/>
+            <w:szCs w:val="21"/>
+          </w:rPr>
+          <w:t>info@scfireweather.org</w:t>
+        </w:r>
+      </w:hyperlink>
+      <w:r>
+        <w:rPr>
+          <w:rStyle w:val="apple-converted-space"/>
+          <w:rFonts w:ascii="Segoe UI" w:eastAsiaTheme="majorEastAsia" w:hAnsi="Segoe UI" w:cs="Segoe UI"/>
+          <w:color w:val="00B050"/>
+          <w:sz w:val="21"/>
+          <w:szCs w:val="21"/>
+        </w:rPr>
+        <w:t> </w:t>
+      </w:r>
+      <w:r>
+        <w:rPr>
+          <w:rFonts w:ascii="Segoe UI" w:hAnsi="Segoe UI" w:cs="Segoe UI"/>
+          <w:color w:val="00B050"/>
+          <w:sz w:val="21"/>
+          <w:szCs w:val="21"/>
+        </w:rPr>
+        <w:t>for "</w:t>
+      </w:r>
+      <w:proofErr w:type="spellStart"/>
+      <w:r>
+        <w:rPr>
+          <w:rFonts w:ascii="Segoe UI" w:hAnsi="Segoe UI" w:cs="Segoe UI"/>
+          <w:color w:val="00B050"/>
+          <w:sz w:val="21"/>
+          <w:szCs w:val="21"/>
+        </w:rPr>
+        <w:t>getlost</w:t>
+      </w:r>
+      <w:proofErr w:type="spellEnd"/>
+      <w:r>
+        <w:rPr>
+          <w:rFonts w:ascii="Segoe UI" w:hAnsi="Segoe UI" w:cs="Segoe UI"/>
+          <w:color w:val="00B050"/>
+          <w:sz w:val="21"/>
+          <w:szCs w:val="21"/>
+        </w:rPr>
+        <w:t>" email address</w:t>
+      </w:r>
+    </w:p>
+    <w:p>
+      <w:pPr>
+        <w:pStyle w:val="NormalWeb"/>
+        <w:numPr>
+          <w:ilvl w:val="0"/>
+          <w:numId w:val="1"/>
+        </w:numPr>
+        <w:spacing w:before="0" w:beforeAutospacing="0"/>
+        <w:rPr>
+          <w:rFonts w:ascii="Segoe UI" w:hAnsi="Segoe UI" w:cs="Segoe UI"/>
+          <w:color w:val="00B050"/>
+          <w:sz w:val="21"/>
+          <w:szCs w:val="21"/>
+        </w:rPr>
+      </w:pPr>
+      <w:r>
+        <w:rPr>
+          <w:rFonts w:ascii="Segoe UI" w:hAnsi="Segoe UI" w:cs="Segoe UI"/>
+          <w:color w:val="00B050"/>
+          <w:sz w:val="21"/>
+          <w:szCs w:val="21"/>
+        </w:rPr>
+        <w:t>Include a line at the bottom for source site: "More information:</w:t>
+      </w:r>
+      <w:r>
+        <w:rPr>
+          <w:rStyle w:val="apple-converted-space"/>
+          <w:rFonts w:ascii="Segoe UI" w:eastAsiaTheme="majorEastAsia" w:hAnsi="Segoe UI" w:cs="Segoe UI"/>
+          <w:color w:val="00B050"/>
+          <w:sz w:val="21"/>
+          <w:szCs w:val="21"/>
+        </w:rPr>
+        <w:t>  </w:t>
+      </w:r>
+      <w:hyperlink r:id="rId6" w:history="1">
+        <w:r>
+          <w:rPr>
+            <w:rStyle w:val="Hyperlink"/>
+            <w:rFonts w:ascii="Segoe UI" w:eastAsiaTheme="majorEastAsia" w:hAnsi="Segoe UI" w:cs="Segoe UI"/>
+            <w:color w:val="00B050"/>
+            <w:sz w:val="21"/>
+            <w:szCs w:val="21"/>
+          </w:rPr>
+          <w:t>https://fire-risk-dashboard.onrender.com/</w:t>
+        </w:r>
+      </w:hyperlink>
+      <w:r>
+        <w:rPr>
+          <w:rFonts w:ascii="Segoe UI" w:hAnsi="Segoe UI" w:cs="Segoe UI"/>
+          <w:color w:val="00B050"/>
+          <w:sz w:val="21"/>
+          <w:szCs w:val="21"/>
+        </w:rPr>
+        <w:t>" and a line saying: "</w:t>
+      </w:r>
+      <w:r>
+        <w:rPr>
+          <w:rFonts w:ascii="Segoe UI" w:hAnsi="Segoe UI" w:cs="Segoe UI"/>
+          <w:color w:val="00B050"/>
+          <w:sz w:val="21"/>
+          <w:szCs w:val="21"/>
+        </w:rPr>
+        <w:t>Email your unsubscribe requests and other q</w:t>
+      </w:r>
+      <w:r>
+        <w:rPr>
+          <w:rFonts w:ascii="Segoe UI" w:hAnsi="Segoe UI" w:cs="Segoe UI"/>
+          <w:color w:val="00B050"/>
+          <w:sz w:val="21"/>
+          <w:szCs w:val="21"/>
+        </w:rPr>
+        <w:t xml:space="preserve">uestions </w:t>
+      </w:r>
+      <w:r>
+        <w:rPr>
+          <w:rFonts w:ascii="Segoe UI" w:hAnsi="Segoe UI" w:cs="Segoe UI"/>
+          <w:color w:val="00B050"/>
+          <w:sz w:val="21"/>
+          <w:szCs w:val="21"/>
+        </w:rPr>
+        <w:t>to</w:t>
+      </w:r>
+      <w:r>
+        <w:rPr>
+          <w:rFonts w:ascii="Segoe UI" w:hAnsi="Segoe UI" w:cs="Segoe UI"/>
+          <w:color w:val="00B050"/>
+          <w:sz w:val="21"/>
+          <w:szCs w:val="21"/>
+        </w:rPr>
+        <w:t>:</w:t>
+      </w:r>
+      <w:r>
+        <w:rPr>
+          <w:rStyle w:val="apple-converted-space"/>
+          <w:rFonts w:ascii="Segoe UI" w:eastAsiaTheme="majorEastAsia" w:hAnsi="Segoe UI" w:cs="Segoe UI"/>
+          <w:color w:val="00B050"/>
+          <w:sz w:val="21"/>
+          <w:szCs w:val="21"/>
+        </w:rPr>
+        <w:t> </w:t>
+      </w:r>
+      <w:r>
+        <w:rPr>
+          <w:rStyle w:val="apple-converted-space"/>
+          <w:rFonts w:ascii="Segoe UI" w:eastAsiaTheme="majorEastAsia" w:hAnsi="Segoe UI" w:cs="Segoe UI"/>
+          <w:color w:val="00B050"/>
+          <w:sz w:val="21"/>
+          <w:szCs w:val="21"/>
+        </w:rPr>
+        <w:t xml:space="preserve"> </w:t>
+      </w:r>
+      <w:r>
+        <w:rPr>
+          <w:rFonts w:ascii="Segoe UI" w:hAnsi="Segoe UI" w:cs="Segoe UI"/>
+          <w:color w:val="00B050"/>
+          <w:sz w:val="21"/>
+          <w:szCs w:val="21"/>
+        </w:rPr>
+        <w:t>info@scfireweather.org</w:t>
+      </w:r>
+      <w:r>
+        <w:rPr>
+          <w:rFonts w:ascii="Segoe UI" w:hAnsi="Segoe UI" w:cs="Segoe UI"/>
+          <w:color w:val="00B050"/>
+          <w:sz w:val="21"/>
+          <w:szCs w:val="21"/>
+        </w:rPr>
+        <w:t>"</w:t>
+      </w:r>
+    </w:p>
+    <w:p>
+      <w:pPr>
+        <w:pStyle w:val="NormalWeb"/>
+        <w:spacing w:before="0" w:beforeAutospacing="0" w:after="0" w:afterAutospacing="0"/>
+        <w:ind w:left="720"/>
+        <w:rPr>
+          <w:rFonts w:ascii="Segoe UI" w:hAnsi="Segoe UI" w:cs="Segoe UI"/>
+          <w:color w:val="00B050"/>
+          <w:sz w:val="21"/>
+          <w:szCs w:val="21"/>
+        </w:rPr>
+      </w:pPr>
+      <w:r>
+        <w:rPr>
+          <w:rFonts w:ascii="Segoe UI" w:hAnsi="Segoe UI" w:cs="Segoe UI"/>
+          <w:color w:val="00B050"/>
+          <w:sz w:val="21"/>
+          <w:szCs w:val="21"/>
+        </w:rPr>
+        <w:br/>
+      </w:r>
+    </w:p>
+    <w:p>
+      <w:pPr>
+        <w:pStyle w:val="NormalWeb"/>
+        <w:spacing w:before="0" w:beforeAutospacing="0" w:after="0" w:afterAutospacing="0"/>
+        <w:rPr>
+          <w:rFonts w:ascii="Segoe UI" w:hAnsi="Segoe UI" w:cs="Segoe UI"/>
+          <w:color w:val="00B050"/>
+          <w:sz w:val="21"/>
+          <w:szCs w:val="21"/>
+        </w:rPr>
+      </w:pPr>
+      <w:r>
+        <w:rPr>
+          <w:rFonts w:ascii="Segoe UI" w:hAnsi="Segoe UI" w:cs="Segoe UI"/>
+          <w:color w:val="00B050"/>
+          <w:sz w:val="21"/>
+          <w:szCs w:val="21"/>
+        </w:rPr>
+        <w:t>Change Gusts computation:</w:t>
+      </w:r>
+    </w:p>
+    <w:p>
+      <w:pPr>
+        <w:pStyle w:val="NormalWeb"/>
+        <w:numPr>
+          <w:ilvl w:val="0"/>
+          <w:numId w:val="1"/>
+        </w:numPr>
+        <w:spacing w:before="0" w:beforeAutospacing="0"/>
+        <w:rPr>
+          <w:rFonts w:ascii="Segoe UI" w:hAnsi="Segoe UI" w:cs="Segoe UI"/>
+          <w:color w:val="00B050"/>
+          <w:sz w:val="21"/>
+          <w:szCs w:val="21"/>
+        </w:rPr>
+      </w:pPr>
+      <w:r>
+        <w:rPr>
+          <w:rFonts w:ascii="Segoe UI" w:hAnsi="Segoe UI" w:cs="Segoe UI"/>
+          <w:color w:val="00B050"/>
+          <w:sz w:val="21"/>
+          <w:szCs w:val="21"/>
+        </w:rPr>
+        <w:t>Use STA=629PG from API=</w:t>
+      </w:r>
+      <w:r>
+        <w:rPr>
+          <w:rFonts w:ascii="Segoe UI" w:hAnsi="Segoe UI" w:cs="Segoe UI"/>
+          <w:color w:val="00B050"/>
+          <w:sz w:val="21"/>
+          <w:szCs w:val="21"/>
+        </w:rPr>
+        <w:t>synoptic</w:t>
+      </w:r>
+    </w:p>
+    <w:p>
+      <w:pPr>
+        <w:pStyle w:val="NormalWeb"/>
+        <w:numPr>
+          <w:ilvl w:val="1"/>
+          <w:numId w:val="1"/>
+        </w:numPr>
+        <w:spacing w:before="0" w:beforeAutospacing="0"/>
+        <w:rPr>
+          <w:rFonts w:ascii="Segoe UI" w:hAnsi="Segoe UI" w:cs="Segoe UI"/>
+          <w:color w:val="00B050"/>
+          <w:sz w:val="21"/>
+          <w:szCs w:val="21"/>
+        </w:rPr>
+      </w:pPr>
+      <w:r>
+        <w:rPr>
+          <w:rFonts w:ascii="Segoe UI" w:hAnsi="Segoe UI" w:cs="Segoe UI"/>
+          <w:color w:val="00B050"/>
+          <w:sz w:val="21"/>
+          <w:szCs w:val="21"/>
+        </w:rPr>
+        <w:t xml:space="preserve">(Which update at </w:t>
+      </w:r>
+      <w:proofErr w:type="gramStart"/>
+      <w:r>
+        <w:rPr>
+          <w:rFonts w:ascii="Segoe UI" w:hAnsi="Segoe UI" w:cs="Segoe UI"/>
+          <w:color w:val="00B050"/>
+          <w:sz w:val="21"/>
+          <w:szCs w:val="21"/>
+        </w:rPr>
+        <w:t>10 minute</w:t>
+      </w:r>
+      <w:proofErr w:type="gramEnd"/>
+      <w:r>
+        <w:rPr>
+          <w:rFonts w:ascii="Segoe UI" w:hAnsi="Segoe UI" w:cs="Segoe UI"/>
+          <w:color w:val="00B050"/>
+          <w:sz w:val="21"/>
+          <w:szCs w:val="21"/>
+        </w:rPr>
+        <w:t xml:space="preserve"> intervals</w:t>
+      </w:r>
+      <w:r>
+        <w:rPr>
+          <w:rFonts w:ascii="Segoe UI" w:hAnsi="Segoe UI" w:cs="Segoe UI"/>
+          <w:color w:val="00B050"/>
+          <w:sz w:val="21"/>
+          <w:szCs w:val="21"/>
+        </w:rPr>
+        <w:t>, can be 1-day stale at times)</w:t>
+      </w:r>
+    </w:p>
+    <w:p>
+      <w:pPr>
+        <w:pStyle w:val="NormalWeb"/>
+        <w:spacing w:before="0" w:beforeAutospacing="0" w:after="0" w:afterAutospacing="0"/>
+        <w:rPr>
+          <w:rFonts w:ascii="Segoe UI" w:hAnsi="Segoe UI" w:cs="Segoe UI"/>
+          <w:color w:val="00B050"/>
+          <w:sz w:val="21"/>
+          <w:szCs w:val="21"/>
+        </w:rPr>
+      </w:pPr>
+      <w:r>
+        <w:rPr>
+          <w:rFonts w:ascii="Segoe UI" w:hAnsi="Segoe UI" w:cs="Segoe UI"/>
+          <w:color w:val="00B050"/>
+          <w:sz w:val="21"/>
+          <w:szCs w:val="21"/>
+        </w:rPr>
+        <w:t>API:</w:t>
+      </w:r>
+    </w:p>
+    <w:p>
+      <w:pPr>
+        <w:pStyle w:val="NormalWeb"/>
+        <w:numPr>
+          <w:ilvl w:val="0"/>
+          <w:numId w:val="1"/>
+        </w:numPr>
+        <w:spacing w:before="0" w:beforeAutospacing="0"/>
+        <w:rPr>
+          <w:rFonts w:ascii="Segoe UI" w:hAnsi="Segoe UI" w:cs="Segoe UI"/>
           <w:color w:val="1F2328"/>
           <w:sz w:val="21"/>
           <w:szCs w:val="21"/>
@@ -294,13 +535,127 @@
       <w:r>
         <w:rPr>
           <w:rFonts w:ascii="Segoe UI" w:hAnsi="Segoe UI" w:cs="Segoe UI"/>
+          <w:color w:val="00B050"/>
+          <w:sz w:val="21"/>
+          <w:szCs w:val="21"/>
+        </w:rPr>
+        <w:t xml:space="preserve">Remove </w:t>
+      </w:r>
+      <w:proofErr w:type="spellStart"/>
+      <w:r>
+        <w:rPr>
+          <w:rFonts w:ascii="Segoe UI" w:hAnsi="Segoe UI" w:cs="Segoe UI"/>
+          <w:color w:val="00B050"/>
+          <w:sz w:val="21"/>
+          <w:szCs w:val="21"/>
+        </w:rPr>
+        <w:t>Wunderground</w:t>
+      </w:r>
+      <w:proofErr w:type="spellEnd"/>
+      <w:r>
+        <w:rPr>
+          <w:rFonts w:ascii="Segoe UI" w:hAnsi="Segoe UI" w:cs="Segoe UI"/>
           <w:color w:val="1F2328"/>
           <w:sz w:val="21"/>
           <w:szCs w:val="21"/>
         </w:rPr>
-        <w:t>Add "</w:t>
-      </w:r>
-      <w:hyperlink r:id="rId5" w:history="1">
+        <w:br/>
+      </w:r>
+    </w:p>
+    <w:p>
+      <w:pPr>
+        <w:pStyle w:val="NormalWeb"/>
+        <w:spacing w:before="0" w:beforeAutospacing="0"/>
+        <w:rPr>
+          <w:rFonts w:ascii="Segoe UI" w:hAnsi="Segoe UI" w:cs="Segoe UI"/>
+          <w:color w:val="1F2328"/>
+          <w:sz w:val="21"/>
+          <w:szCs w:val="21"/>
+        </w:rPr>
+      </w:pPr>
+      <w:r>
+        <w:rPr>
+          <w:rFonts w:ascii="Segoe UI" w:hAnsi="Segoe UI" w:cs="Segoe UI"/>
+          <w:color w:val="1F2328"/>
+          <w:sz w:val="21"/>
+          <w:szCs w:val="21"/>
+        </w:rPr>
+        <w:t>Email:</w:t>
+      </w:r>
+    </w:p>
+    <w:p>
+      <w:pPr>
+        <w:pStyle w:val="NormalWeb"/>
+        <w:spacing w:before="0" w:beforeAutospacing="0"/>
+        <w:ind w:left="720"/>
+        <w:rPr>
+          <w:rFonts w:ascii="Segoe UI" w:hAnsi="Segoe UI" w:cs="Segoe UI"/>
+          <w:color w:val="1F2328"/>
+          <w:sz w:val="21"/>
+          <w:szCs w:val="21"/>
+        </w:rPr>
+      </w:pPr>
+      <w:r>
+        <w:rPr>
+          <w:rFonts w:ascii="Segoe UI" w:hAnsi="Segoe UI" w:cs="Segoe UI"/>
+          <w:color w:val="1F2328"/>
+          <w:sz w:val="21"/>
+          <w:szCs w:val="21"/>
+        </w:rPr>
+        <w:t xml:space="preserve">Proceed with email distribution integration for ~125 addresses with current color status bar and Subject Line: Today's SC Fire Weather Advisory". </w:t>
+      </w:r>
+    </w:p>
+    <w:p>
+      <w:pPr>
+        <w:pStyle w:val="NormalWeb"/>
+        <w:spacing w:before="0" w:beforeAutospacing="0" w:after="0" w:afterAutospacing="0"/>
+        <w:ind w:left="720"/>
+        <w:rPr>
+          <w:rFonts w:ascii="Segoe UI" w:hAnsi="Segoe UI" w:cs="Segoe UI"/>
+          <w:color w:val="1F2328"/>
+          <w:sz w:val="21"/>
+          <w:szCs w:val="21"/>
+        </w:rPr>
+      </w:pPr>
+      <w:r>
+        <w:rPr>
+          <w:rFonts w:ascii="Segoe UI" w:hAnsi="Segoe UI" w:cs="Segoe UI"/>
+          <w:color w:val="1F2328"/>
+          <w:sz w:val="21"/>
+          <w:szCs w:val="21"/>
+        </w:rPr>
+        <w:t>Test in the Sandbox with email addresses:</w:t>
+      </w:r>
+      <w:r>
+        <w:rPr>
+          <w:rFonts w:ascii="Segoe UI" w:hAnsi="Segoe UI" w:cs="Segoe UI"/>
+          <w:color w:val="1F2328"/>
+          <w:sz w:val="21"/>
+          <w:szCs w:val="21"/>
+        </w:rPr>
+        <w:br/>
+      </w:r>
+      <w:hyperlink r:id="rId7" w:history="1">
+        <w:r>
+          <w:rPr>
+            <w:rStyle w:val="Hyperlink"/>
+            <w:rFonts w:ascii="Segoe UI" w:eastAsiaTheme="majorEastAsia" w:hAnsi="Segoe UI" w:cs="Segoe UI"/>
+            <w:sz w:val="21"/>
+            <w:szCs w:val="21"/>
+          </w:rPr>
+          <w:t>rich@esposto.com</w:t>
+        </w:r>
+      </w:hyperlink>
+      <w:r>
+        <w:rPr>
+          <w:rFonts w:ascii="Segoe UI" w:hAnsi="Segoe UI" w:cs="Segoe UI"/>
+          <w:color w:val="1F2328"/>
+          <w:sz w:val="21"/>
+          <w:szCs w:val="21"/>
+        </w:rPr>
+        <w:br/>
+      </w:r>
+      <w:hyperlink r:id="rId8" w:history="1">
         <w:r>
           <w:rPr>
             <w:rStyle w:val="Hyperlink"/>
@@ -313,440 +668,14 @@
       </w:hyperlink>
       <w:r>
         <w:rPr>
-          <w:rStyle w:val="apple-converted-space"/>
-          <w:rFonts w:ascii="Segoe UI" w:eastAsiaTheme="majorEastAsia" w:hAnsi="Segoe UI" w:cs="Segoe UI"/>
+          <w:rFonts w:ascii="Segoe UI" w:hAnsi="Segoe UI" w:cs="Segoe UI"/>
           <w:color w:val="1F2328"/>
           <w:sz w:val="21"/>
           <w:szCs w:val="21"/>
         </w:rPr>
-        <w:t> </w:t>
-      </w:r>
-      <w:r>
-        <w:rPr>
-          <w:rFonts w:ascii="Segoe UI" w:hAnsi="Segoe UI" w:cs="Segoe UI"/>
-          <w:color w:val="1F2328"/>
-          <w:sz w:val="21"/>
-          <w:szCs w:val="21"/>
-        </w:rPr>
-        <w:t>for "</w:t>
-      </w:r>
-      <w:proofErr w:type="spellStart"/>
-      <w:r>
-        <w:rPr>
-          <w:rFonts w:ascii="Segoe UI" w:hAnsi="Segoe UI" w:cs="Segoe UI"/>
-          <w:color w:val="1F2328"/>
-          <w:sz w:val="21"/>
-          <w:szCs w:val="21"/>
-        </w:rPr>
-        <w:t>getlost</w:t>
-      </w:r>
-      <w:proofErr w:type="spellEnd"/>
-      <w:r>
-        <w:rPr>
-          <w:rFonts w:ascii="Segoe UI" w:hAnsi="Segoe UI" w:cs="Segoe UI"/>
-          <w:color w:val="1F2328"/>
-          <w:sz w:val="21"/>
-          <w:szCs w:val="21"/>
-        </w:rPr>
-        <w:t>" email address</w:t>
-      </w:r>
-    </w:p>
-    <w:p>
-      <w:pPr>
-        <w:pStyle w:val="NormalWeb"/>
-        <w:numPr>
-          <w:ilvl w:val="0"/>
-          <w:numId w:val="1"/>
-        </w:numPr>
-        <w:spacing w:before="0" w:beforeAutospacing="0"/>
-        <w:rPr>
-          <w:rFonts w:ascii="Segoe UI" w:hAnsi="Segoe UI" w:cs="Segoe UI"/>
-          <w:color w:val="1F2328"/>
-          <w:sz w:val="21"/>
-          <w:szCs w:val="21"/>
-        </w:rPr>
-      </w:pPr>
-      <w:r>
-        <w:rPr>
-          <w:rFonts w:ascii="Segoe UI" w:hAnsi="Segoe UI" w:cs="Segoe UI"/>
-          <w:color w:val="1F2328"/>
-          <w:sz w:val="21"/>
-          <w:szCs w:val="21"/>
-        </w:rPr>
-        <w:t>Include a line at the bottom for source site: "More information:</w:t>
-      </w:r>
-      <w:r>
-        <w:rPr>
-          <w:rStyle w:val="apple-converted-space"/>
-          <w:rFonts w:ascii="Segoe UI" w:eastAsiaTheme="majorEastAsia" w:hAnsi="Segoe UI" w:cs="Segoe UI"/>
-          <w:color w:val="1F2328"/>
-          <w:sz w:val="21"/>
-          <w:szCs w:val="21"/>
-        </w:rPr>
-        <w:t>  </w:t>
-      </w:r>
-      <w:hyperlink r:id="rId6" w:history="1">
-        <w:r>
-          <w:rPr>
-            <w:rStyle w:val="Hyperlink"/>
-            <w:rFonts w:ascii="Segoe UI" w:eastAsiaTheme="majorEastAsia" w:hAnsi="Segoe UI" w:cs="Segoe UI"/>
-            <w:sz w:val="21"/>
-            <w:szCs w:val="21"/>
-          </w:rPr>
-          <w:t>https://fire-risk-dashboard.onrender.com/</w:t>
-        </w:r>
-      </w:hyperlink>
-      <w:r>
-        <w:rPr>
-          <w:rFonts w:ascii="Segoe UI" w:hAnsi="Segoe UI" w:cs="Segoe UI"/>
-          <w:color w:val="1F2328"/>
-          <w:sz w:val="21"/>
-          <w:szCs w:val="21"/>
-        </w:rPr>
-        <w:t>" and a line saying: "Questions or unsubscribe requests email:</w:t>
-      </w:r>
-      <w:r>
-        <w:rPr>
-          <w:rStyle w:val="apple-converted-space"/>
-          <w:rFonts w:ascii="Segoe UI" w:eastAsiaTheme="majorEastAsia" w:hAnsi="Segoe UI" w:cs="Segoe UI"/>
-          <w:color w:val="1F2328"/>
-          <w:sz w:val="21"/>
-          <w:szCs w:val="21"/>
-        </w:rPr>
-        <w:t>  </w:t>
-      </w:r>
-      <w:hyperlink r:id="rId7" w:history="1">
-        <w:r>
-          <w:rPr>
-            <w:rStyle w:val="Hyperlink"/>
-            <w:rFonts w:ascii="Segoe UI" w:eastAsiaTheme="majorEastAsia" w:hAnsi="Segoe UI" w:cs="Segoe UI"/>
-            <w:sz w:val="21"/>
-            <w:szCs w:val="21"/>
-          </w:rPr>
-          <w:t>info@scfireweather.org</w:t>
-        </w:r>
-      </w:hyperlink>
-      <w:r>
-        <w:rPr>
-          <w:rFonts w:ascii="Segoe UI" w:hAnsi="Segoe UI" w:cs="Segoe UI"/>
-          <w:color w:val="1F2328"/>
-          <w:sz w:val="21"/>
-          <w:szCs w:val="21"/>
-        </w:rPr>
-        <w:t>."</w:t>
-      </w:r>
-    </w:p>
-    <w:p>
-      <w:pPr>
-        <w:pStyle w:val="NormalWeb"/>
-        <w:spacing w:before="0" w:beforeAutospacing="0" w:after="0" w:afterAutospacing="0"/>
-        <w:ind w:left="720"/>
-        <w:rPr>
-          <w:rFonts w:ascii="Segoe UI" w:hAnsi="Segoe UI" w:cs="Segoe UI"/>
-          <w:color w:val="1F2328"/>
-          <w:sz w:val="21"/>
-          <w:szCs w:val="21"/>
-        </w:rPr>
-      </w:pPr>
-      <w:r>
-        <w:rPr>
-          <w:rFonts w:ascii="Segoe UI" w:hAnsi="Segoe UI" w:cs="Segoe UI"/>
-          <w:color w:val="1F2328"/>
-          <w:sz w:val="21"/>
-          <w:szCs w:val="21"/>
-        </w:rPr>
         <w:br/>
       </w:r>
-    </w:p>
-    <w:p>
-      <w:pPr>
-        <w:pStyle w:val="NormalWeb"/>
-        <w:spacing w:before="0" w:beforeAutospacing="0" w:after="0" w:afterAutospacing="0"/>
-        <w:rPr>
-          <w:rFonts w:ascii="Segoe UI" w:hAnsi="Segoe UI" w:cs="Segoe UI"/>
-          <w:color w:val="1F2328"/>
-          <w:sz w:val="21"/>
-          <w:szCs w:val="21"/>
-        </w:rPr>
-      </w:pPr>
-      <w:r>
-        <w:rPr>
-          <w:rFonts w:ascii="Segoe UI" w:hAnsi="Segoe UI" w:cs="Segoe UI"/>
-          <w:color w:val="1F2328"/>
-          <w:sz w:val="21"/>
-          <w:szCs w:val="21"/>
-        </w:rPr>
-        <w:t>Change Gusts computation:</w:t>
-      </w:r>
-    </w:p>
-    <w:p>
-      <w:pPr>
-        <w:pStyle w:val="NormalWeb"/>
-        <w:numPr>
-          <w:ilvl w:val="0"/>
-          <w:numId w:val="1"/>
-        </w:numPr>
-        <w:spacing w:before="0" w:beforeAutospacing="0"/>
-        <w:rPr>
-          <w:rFonts w:ascii="Segoe UI" w:hAnsi="Segoe UI" w:cs="Segoe UI"/>
-          <w:color w:val="1F2328"/>
-          <w:sz w:val="21"/>
-          <w:szCs w:val="21"/>
-        </w:rPr>
-      </w:pPr>
-      <w:r>
-        <w:rPr>
-          <w:rFonts w:ascii="Segoe UI" w:hAnsi="Segoe UI" w:cs="Segoe UI"/>
-          <w:color w:val="1F2328"/>
-          <w:sz w:val="21"/>
-          <w:szCs w:val="21"/>
-        </w:rPr>
-        <w:t>Use STA=629PG from API=</w:t>
-      </w:r>
-      <w:r>
-        <w:rPr>
-          <w:rFonts w:ascii="Segoe UI" w:hAnsi="Segoe UI" w:cs="Segoe UI"/>
-          <w:color w:val="1F2328"/>
-          <w:sz w:val="21"/>
-          <w:szCs w:val="21"/>
-        </w:rPr>
-        <w:t>synoptic</w:t>
-      </w:r>
-    </w:p>
-    <w:p>
-      <w:pPr>
-        <w:pStyle w:val="NormalWeb"/>
-        <w:numPr>
-          <w:ilvl w:val="1"/>
-          <w:numId w:val="1"/>
-        </w:numPr>
-        <w:spacing w:before="0" w:beforeAutospacing="0"/>
-        <w:rPr>
-          <w:rFonts w:ascii="Segoe UI" w:hAnsi="Segoe UI" w:cs="Segoe UI"/>
-          <w:color w:val="1F2328"/>
-          <w:sz w:val="21"/>
-          <w:szCs w:val="21"/>
-        </w:rPr>
-      </w:pPr>
-      <w:r>
-        <w:rPr>
-          <w:rFonts w:ascii="Segoe UI" w:hAnsi="Segoe UI" w:cs="Segoe UI"/>
-          <w:color w:val="1F2328"/>
-          <w:sz w:val="21"/>
-          <w:szCs w:val="21"/>
-        </w:rPr>
-        <w:t xml:space="preserve">(Which update at </w:t>
-      </w:r>
-      <w:proofErr w:type="gramStart"/>
-      <w:r>
-        <w:rPr>
-          <w:rFonts w:ascii="Segoe UI" w:hAnsi="Segoe UI" w:cs="Segoe UI"/>
-          <w:color w:val="1F2328"/>
-          <w:sz w:val="21"/>
-          <w:szCs w:val="21"/>
-        </w:rPr>
-        <w:t>10 minute</w:t>
-      </w:r>
-      <w:proofErr w:type="gramEnd"/>
-      <w:r>
-        <w:rPr>
-          <w:rFonts w:ascii="Segoe UI" w:hAnsi="Segoe UI" w:cs="Segoe UI"/>
-          <w:color w:val="1F2328"/>
-          <w:sz w:val="21"/>
-          <w:szCs w:val="21"/>
-        </w:rPr>
-        <w:t xml:space="preserve"> intervals</w:t>
-      </w:r>
-      <w:r>
-        <w:rPr>
-          <w:rFonts w:ascii="Segoe UI" w:hAnsi="Segoe UI" w:cs="Segoe UI"/>
-          <w:color w:val="1F2328"/>
-          <w:sz w:val="21"/>
-          <w:szCs w:val="21"/>
-        </w:rPr>
-        <w:t>, can be 1-day stale at times)</w:t>
-      </w:r>
-    </w:p>
-    <w:p>
-      <w:pPr>
-        <w:pStyle w:val="NormalWeb"/>
-        <w:spacing w:before="0" w:beforeAutospacing="0" w:after="0" w:afterAutospacing="0"/>
-        <w:rPr>
-          <w:rFonts w:ascii="Segoe UI" w:hAnsi="Segoe UI" w:cs="Segoe UI"/>
-          <w:color w:val="1F2328"/>
-          <w:sz w:val="21"/>
-          <w:szCs w:val="21"/>
-        </w:rPr>
-      </w:pPr>
-      <w:r>
-        <w:rPr>
-          <w:rFonts w:ascii="Segoe UI" w:hAnsi="Segoe UI" w:cs="Segoe UI"/>
-          <w:color w:val="1F2328"/>
-          <w:sz w:val="21"/>
-          <w:szCs w:val="21"/>
-        </w:rPr>
-        <w:t>API:</w:t>
-      </w:r>
-    </w:p>
-    <w:p>
-      <w:pPr>
-        <w:pStyle w:val="NormalWeb"/>
-        <w:numPr>
-          <w:ilvl w:val="0"/>
-          <w:numId w:val="1"/>
-        </w:numPr>
-        <w:spacing w:before="0" w:beforeAutospacing="0"/>
-        <w:rPr>
-          <w:rFonts w:ascii="Segoe UI" w:hAnsi="Segoe UI" w:cs="Segoe UI"/>
-          <w:color w:val="1F2328"/>
-          <w:sz w:val="21"/>
-          <w:szCs w:val="21"/>
-        </w:rPr>
-      </w:pPr>
-      <w:r>
-        <w:rPr>
-          <w:rFonts w:ascii="Segoe UI" w:hAnsi="Segoe UI" w:cs="Segoe UI"/>
-          <w:color w:val="1F2328"/>
-          <w:sz w:val="21"/>
-          <w:szCs w:val="21"/>
-        </w:rPr>
-        <w:t xml:space="preserve">Remove </w:t>
-      </w:r>
-      <w:proofErr w:type="spellStart"/>
-      <w:r>
-        <w:rPr>
-          <w:rFonts w:ascii="Segoe UI" w:hAnsi="Segoe UI" w:cs="Segoe UI"/>
-          <w:color w:val="1F2328"/>
-          <w:sz w:val="21"/>
-          <w:szCs w:val="21"/>
-        </w:rPr>
-        <w:t>Wunderground</w:t>
-      </w:r>
-      <w:proofErr w:type="spellEnd"/>
-      <w:r>
-        <w:rPr>
-          <w:rFonts w:ascii="Segoe UI" w:hAnsi="Segoe UI" w:cs="Segoe UI"/>
-          <w:color w:val="1F2328"/>
-          <w:sz w:val="21"/>
-          <w:szCs w:val="21"/>
-        </w:rPr>
-        <w:br/>
-      </w:r>
-    </w:p>
-    <w:p>
-      <w:pPr>
-        <w:pStyle w:val="NormalWeb"/>
-        <w:spacing w:before="0" w:beforeAutospacing="0"/>
-        <w:rPr>
-          <w:rFonts w:ascii="Segoe UI" w:hAnsi="Segoe UI" w:cs="Segoe UI"/>
-          <w:color w:val="1F2328"/>
-          <w:sz w:val="21"/>
-          <w:szCs w:val="21"/>
-        </w:rPr>
-      </w:pPr>
-      <w:r>
-        <w:rPr>
-          <w:rFonts w:ascii="Segoe UI" w:hAnsi="Segoe UI" w:cs="Segoe UI"/>
-          <w:color w:val="1F2328"/>
-          <w:sz w:val="21"/>
-          <w:szCs w:val="21"/>
-        </w:rPr>
-        <w:t>Email:</w:t>
-      </w:r>
-    </w:p>
-    <w:p>
-      <w:pPr>
-        <w:pStyle w:val="NormalWeb"/>
-        <w:spacing w:before="0" w:beforeAutospacing="0"/>
-        <w:ind w:left="720"/>
-        <w:rPr>
-          <w:rFonts w:ascii="Segoe UI" w:hAnsi="Segoe UI" w:cs="Segoe UI"/>
-          <w:color w:val="1F2328"/>
-          <w:sz w:val="21"/>
-          <w:szCs w:val="21"/>
-        </w:rPr>
-      </w:pPr>
-      <w:r>
-        <w:rPr>
-          <w:rFonts w:ascii="Segoe UI" w:hAnsi="Segoe UI" w:cs="Segoe UI"/>
-          <w:color w:val="1F2328"/>
-          <w:sz w:val="21"/>
-          <w:szCs w:val="21"/>
-        </w:rPr>
-        <w:t xml:space="preserve">Proceed with email distribution integration for ~125 addresses with current color status bar and Subject Line: Today's SC Fire Weather Advisory". </w:t>
-      </w:r>
-    </w:p>
-    <w:p>
-      <w:pPr>
-        <w:pStyle w:val="NormalWeb"/>
-        <w:spacing w:before="0" w:beforeAutospacing="0" w:after="0" w:afterAutospacing="0"/>
-        <w:ind w:left="720"/>
-        <w:rPr>
-          <w:rFonts w:ascii="Segoe UI" w:hAnsi="Segoe UI" w:cs="Segoe UI"/>
-          <w:color w:val="1F2328"/>
-          <w:sz w:val="21"/>
-          <w:szCs w:val="21"/>
-        </w:rPr>
-      </w:pPr>
-      <w:r>
-        <w:rPr>
-          <w:rFonts w:ascii="Segoe UI" w:hAnsi="Segoe UI" w:cs="Segoe UI"/>
-          <w:color w:val="1F2328"/>
-          <w:sz w:val="21"/>
-          <w:szCs w:val="21"/>
-        </w:rPr>
-        <w:t>Test in the Sandbox with email addresses:</w:t>
-      </w:r>
-      <w:r>
-        <w:rPr>
-          <w:rFonts w:ascii="Segoe UI" w:hAnsi="Segoe UI" w:cs="Segoe UI"/>
-          <w:color w:val="1F2328"/>
-          <w:sz w:val="21"/>
-          <w:szCs w:val="21"/>
-        </w:rPr>
-        <w:br/>
-      </w:r>
-      <w:hyperlink r:id="rId8" w:history="1">
-        <w:r>
-          <w:rPr>
-            <w:rStyle w:val="Hyperlink"/>
-            <w:rFonts w:ascii="Segoe UI" w:eastAsiaTheme="majorEastAsia" w:hAnsi="Segoe UI" w:cs="Segoe UI"/>
-            <w:sz w:val="21"/>
-            <w:szCs w:val="21"/>
-          </w:rPr>
-          <w:t>rich@esposto.com</w:t>
-        </w:r>
-      </w:hyperlink>
-      <w:r>
-        <w:rPr>
-          <w:rFonts w:ascii="Segoe UI" w:hAnsi="Segoe UI" w:cs="Segoe UI"/>
-          <w:color w:val="1F2328"/>
-          <w:sz w:val="21"/>
-          <w:szCs w:val="21"/>
-        </w:rPr>
-        <w:br/>
-      </w:r>
       <w:hyperlink r:id="rId9" w:history="1">
-        <w:r>
-          <w:rPr>
-            <w:rStyle w:val="Hyperlink"/>
-            <w:rFonts w:ascii="Segoe UI" w:eastAsiaTheme="majorEastAsia" w:hAnsi="Segoe UI" w:cs="Segoe UI"/>
-            <w:sz w:val="21"/>
-            <w:szCs w:val="21"/>
-          </w:rPr>
-          <w:t>info@scfireweather.org</w:t>
-        </w:r>
-      </w:hyperlink>
-      <w:r>
-        <w:rPr>
-          <w:rFonts w:ascii="Segoe UI" w:hAnsi="Segoe UI" w:cs="Segoe UI"/>
-          <w:color w:val="1F2328"/>
-          <w:sz w:val="21"/>
-          <w:szCs w:val="21"/>
-        </w:rPr>
-        <w:br/>
-      </w:r>
-      <w:hyperlink r:id="rId10" w:history="1">
         <w:r>
           <w:rPr>
             <w:rStyle w:val="Hyperlink"/>
@@ -1839,6 +1768,18 @@
     <w:basedOn w:val="DefaultParagraphFont"/>
     <w:rsid w:val="00B52248"/>
   </w:style>
+  <w:style w:type="character" w:styleId="FollowedHyperlink">
+    <w:name w:val="FollowedHyperlink"/>
+    <w:basedOn w:val="DefaultParagraphFont"/>
+    <w:uiPriority w:val="99"/>
+    <w:semiHidden/>
+    <w:unhideWhenUsed/>
+    <w:rsid w:val="00413808"/>
+    <w:rPr>
+      <w:color w:val="96607D" w:themeColor="followedHyperlink"/>
+      <w:u w:val="single"/>
+    </w:rPr>
+  </w:style>
 </w:styles>
 </file>
 

</xml_diff>